<commit_message>
update the practice report
</commit_message>
<xml_diff>
--- a/实习日志/实习报告.docx
+++ b/实习日志/实习报告.docx
@@ -618,7 +618,7 @@
         <w:ind w:firstLine="420"/>
         <w:jc w:val="left"/>
         <w:rPr>
-          <w:rFonts w:asciiTheme="minorEastAsia" w:eastAsiaTheme="minorEastAsia" w:hAnsiTheme="minorEastAsia" w:hint="eastAsia"/>
+          <w:rFonts w:asciiTheme="minorEastAsia" w:eastAsiaTheme="minorEastAsia" w:hAnsiTheme="minorEastAsia"/>
           <w:sz w:val="24"/>
         </w:rPr>
       </w:pPr>
@@ -1070,9 +1070,10 @@
       <w:pPr>
         <w:widowControl/>
         <w:spacing w:line="300" w:lineRule="auto"/>
-        <w:jc w:val="left"/>
-        <w:rPr>
-          <w:rFonts w:asciiTheme="minorEastAsia" w:eastAsiaTheme="minorEastAsia" w:hAnsiTheme="minorEastAsia"/>
+        <w:ind w:firstLine="420"/>
+        <w:jc w:val="left"/>
+        <w:rPr>
+          <w:rFonts w:asciiTheme="minorEastAsia" w:eastAsiaTheme="minorEastAsia" w:hAnsiTheme="minorEastAsia" w:hint="eastAsia"/>
           <w:sz w:val="24"/>
         </w:rPr>
       </w:pPr>
@@ -1088,7 +1089,7 @@
           <w:rFonts w:asciiTheme="minorEastAsia" w:eastAsiaTheme="minorEastAsia" w:hAnsiTheme="minorEastAsia" w:hint="eastAsia"/>
           <w:sz w:val="24"/>
         </w:rPr>
-        <w:t>心态的重要性。我发现保持一个良好的心态非常重要。不以物喜不以己悲。碰到问题的时候不要就自暴自弃自我否定，而应该积极找到问题的源头并尽力去解</w:t>
+        <w:t>心态的重要性。我发现保持一个良好的心态非常重要。不以物喜不以己悲。碰到问题的时候不要就自暴自弃自我否定，而应该积极找到问题的源头并尽力去</w:t>
       </w:r>
       <w:r>
         <w:rPr>
@@ -1096,13 +1097,101 @@
           <w:sz w:val="24"/>
         </w:rPr>
         <w:lastRenderedPageBreak/>
-        <w:t>决问题。有的时候，越是在挫折和磨难中，就越能快速的成长。我们现在还年轻，之后需要经历的面对的还有很多，要明白现在眼前的自以为的困难在之后回头看来都是微不足道的，因此，要激励自己时刻保持一个乐观积极的态度，保持稳定的心态，才能使得工作更顺利，生活更幸福。</w:t>
-      </w:r>
-    </w:p>
-    <w:p/>
-    <w:p>
-      <w:pPr>
-        <w:widowControl/>
+        <w:t>解决问题。有的时候，越是在挫折和磨难中，就越能快速的成长。我们现在还年轻，之后需要经历的面对的还有很多，要明白现在眼前的自以为的困难在之后回头看来都是微不足道的，因此，要激励自己时刻保持一个乐观积极的态度，保持稳定的心态，才能使得工作更顺利，生活更幸福。</w:t>
+      </w:r>
+    </w:p>
+    <w:p>
+      <w:pPr>
+        <w:widowControl/>
+        <w:spacing w:line="300" w:lineRule="auto"/>
+        <w:ind w:firstLine="420"/>
+        <w:jc w:val="left"/>
+        <w:rPr>
+          <w:rFonts w:asciiTheme="minorEastAsia" w:eastAsiaTheme="minorEastAsia" w:hAnsiTheme="minorEastAsia" w:hint="eastAsia"/>
+          <w:sz w:val="24"/>
+        </w:rPr>
+      </w:pPr>
+      <w:r>
+        <w:rPr>
+          <w:rFonts w:asciiTheme="minorEastAsia" w:eastAsiaTheme="minorEastAsia" w:hAnsiTheme="minorEastAsia" w:hint="eastAsia"/>
+          <w:sz w:val="24"/>
+        </w:rPr>
+        <w:t>5.</w:t>
+      </w:r>
+      <w:r>
+        <w:rPr>
+          <w:rFonts w:asciiTheme="minorEastAsia" w:eastAsiaTheme="minorEastAsia" w:hAnsiTheme="minorEastAsia" w:hint="eastAsia"/>
+          <w:sz w:val="24"/>
+        </w:rPr>
+        <w:t>讲究条理：如果你不想让自己在紧急的时候手忙脚乱，就要养成讲究条理性的好习惯。“做什么事情都要有条理，”这是从小爸爸给我的忠告。在网络中心日常的文件材料很多，这就需要很有条理的去整理好，</w:t>
+      </w:r>
+      <w:proofErr w:type="gramStart"/>
+      <w:r>
+        <w:rPr>
+          <w:rFonts w:asciiTheme="minorEastAsia" w:eastAsiaTheme="minorEastAsia" w:hAnsiTheme="minorEastAsia" w:hint="eastAsia"/>
+          <w:sz w:val="24"/>
+        </w:rPr>
+        <w:t>以免用</w:t>
+      </w:r>
+      <w:proofErr w:type="gramEnd"/>
+      <w:r>
+        <w:rPr>
+          <w:rFonts w:asciiTheme="minorEastAsia" w:eastAsiaTheme="minorEastAsia" w:hAnsiTheme="minorEastAsia" w:hint="eastAsia"/>
+          <w:sz w:val="24"/>
+        </w:rPr>
+        <w:t>的时候翻箱倒柜的去找，耽搁时间，浪费精力，误了事情。</w:t>
+      </w:r>
+      <w:proofErr w:type="gramStart"/>
+      <w:r>
+        <w:rPr>
+          <w:rFonts w:asciiTheme="minorEastAsia" w:eastAsiaTheme="minorEastAsia" w:hAnsiTheme="minorEastAsia" w:hint="eastAsia"/>
+          <w:sz w:val="24"/>
+        </w:rPr>
+        <w:t>所以主任</w:t>
+      </w:r>
+      <w:proofErr w:type="gramEnd"/>
+      <w:r>
+        <w:rPr>
+          <w:rFonts w:asciiTheme="minorEastAsia" w:eastAsiaTheme="minorEastAsia" w:hAnsiTheme="minorEastAsia" w:hint="eastAsia"/>
+          <w:sz w:val="24"/>
+        </w:rPr>
+        <w:t xml:space="preserve">的桌子上总是收拾得井井有条。这一点对我感触很深，同时让我联想到在一本书上看到这么一个故事，一位在美国电视领域颇有成就的美籍华人当部门经理时，总裁惊讶于他每天都能把如山的信件处理完毕，而其他经理桌上总是乱糟糟堆满信件。他说，“虽然每天信件很多，但我都按紧急性和重要性排序，再逐一处理。”总裁于是把这种做法推广到全公司，整个公司的运作变得有序，效率也提高了。所以说：养成讲究条理的好习惯，能让我们在工作中受益匪浅。 </w:t>
+      </w:r>
+    </w:p>
+    <w:p>
+      <w:pPr>
+        <w:widowControl/>
+        <w:spacing w:line="300" w:lineRule="auto"/>
+        <w:jc w:val="left"/>
+        <w:rPr>
+          <w:rFonts w:asciiTheme="minorEastAsia" w:eastAsiaTheme="minorEastAsia" w:hAnsiTheme="minorEastAsia"/>
+          <w:sz w:val="24"/>
+        </w:rPr>
+      </w:pPr>
+      <w:r>
+        <w:rPr>
+          <w:rFonts w:asciiTheme="minorEastAsia" w:eastAsiaTheme="minorEastAsia" w:hAnsiTheme="minorEastAsia" w:hint="eastAsia"/>
+          <w:sz w:val="24"/>
+        </w:rPr>
+        <w:tab/>
+      </w:r>
+      <w:r>
+        <w:rPr>
+          <w:rFonts w:asciiTheme="minorEastAsia" w:eastAsiaTheme="minorEastAsia" w:hAnsiTheme="minorEastAsia" w:hint="eastAsia"/>
+          <w:sz w:val="24"/>
+        </w:rPr>
+        <w:t xml:space="preserve">实习是每一个大学生必须拥有的一段经历，这次的实习使我对自己的专业有了更为详尽而深刻的了解，也是对这几年大学里所学知识的巩固与运用。从这次实习中，我体会到了实际的工作与书本上的知识是有一定距离的。我们在实践中 　　了解社会，学到了很多在课堂上根本就学不到的知识，打开了视野，长了见识，为我们以后进一步走向社会打下了坚实的基础，实习是我们把学到的理论知识应用在实践中的一次尝试。这次实习，让我拥有了宝贵的实习经验，我想这将是我即将踏入社会走向工作岗位的一笔不可估量的财富，这对我的人生都是一段珍贵的经历。它让我懂得了作为一个学生，想要更好的在社会上生存，想在这个竞争激烈的环境中脱颖而出，那么就必须理论与实际相结合。在返校后的这段大学生活里，我一定会努力加强自己的基本业务能力以及系统的专业知识，争取以自己最好的一面步入社会。 </w:t>
+      </w:r>
+    </w:p>
+    <w:p>
+      <w:pPr>
+        <w:spacing w:line="300" w:lineRule="auto"/>
+      </w:pPr>
+    </w:p>
+    <w:p>
+      <w:pPr>
+        <w:widowControl/>
+        <w:spacing w:line="300" w:lineRule="auto"/>
         <w:jc w:val="left"/>
       </w:pPr>
       <w:r>
@@ -1111,50 +1200,49 @@
     </w:p>
     <w:p>
       <w:pPr>
+        <w:spacing w:line="300" w:lineRule="auto"/>
         <w:jc w:val="center"/>
+        <w:rPr>
+          <w:b/>
+          <w:sz w:val="28"/>
+          <w:szCs w:val="28"/>
+        </w:rPr>
+      </w:pPr>
+      <w:r>
+        <w:rPr>
+          <w:b/>
+          <w:sz w:val="28"/>
+          <w:szCs w:val="28"/>
+        </w:rPr>
+        <w:lastRenderedPageBreak/>
+        <w:t>致</w:t>
+      </w:r>
+      <w:r>
         <w:rPr>
           <w:rFonts w:hint="eastAsia"/>
           <w:b/>
           <w:sz w:val="28"/>
           <w:szCs w:val="28"/>
         </w:rPr>
-      </w:pPr>
+        <w:t xml:space="preserve">  </w:t>
+      </w:r>
       <w:r>
         <w:rPr>
           <w:b/>
           <w:sz w:val="28"/>
           <w:szCs w:val="28"/>
         </w:rPr>
-        <w:lastRenderedPageBreak/>
-        <w:t>致</w:t>
-      </w:r>
-      <w:r>
-        <w:rPr>
-          <w:rFonts w:hint="eastAsia"/>
-          <w:b/>
-          <w:sz w:val="28"/>
-          <w:szCs w:val="28"/>
-        </w:rPr>
-        <w:t xml:space="preserve">  </w:t>
-      </w:r>
-      <w:r>
-        <w:rPr>
-          <w:b/>
-          <w:sz w:val="28"/>
-          <w:szCs w:val="28"/>
-        </w:rPr>
         <w:t>谢</w:t>
       </w:r>
     </w:p>
     <w:p>
       <w:pPr>
-        <w:rPr>
-          <w:rFonts w:hint="eastAsia"/>
-        </w:rPr>
-      </w:pPr>
-    </w:p>
-    <w:p>
-      <w:pPr>
+        <w:spacing w:line="300" w:lineRule="auto"/>
+      </w:pPr>
+    </w:p>
+    <w:p>
+      <w:pPr>
+        <w:spacing w:line="300" w:lineRule="auto"/>
         <w:ind w:firstLineChars="200" w:firstLine="420"/>
       </w:pPr>
       <w:r>
@@ -1668,7 +1756,6 @@
   <w:style w:type="character" w:default="1" w:styleId="a0">
     <w:name w:val="Default Paragraph Font"/>
     <w:uiPriority w:val="1"/>
-    <w:semiHidden/>
     <w:unhideWhenUsed/>
   </w:style>
   <w:style w:type="table" w:default="1" w:styleId="a1">

</xml_diff>